<commit_message>
CV update and one news post
</commit_message>
<xml_diff>
--- a/assets/pdf/Choi-CV-2025-12-24.docx
+++ b/assets/pdf/Choi-CV-2025-12-24.docx
@@ -426,103 +426,6 @@
           <w:p>
             <w:pPr>
               <w:jc w:val="left"/>
-            </w:pPr>
-            <w:r>
-              <w:rPr>
-                <w:b/>
-                <w:bCs/>
-              </w:rPr>
-              <w:t>Affiliated Scientist</w:t>
-            </w:r>
-            <w:r>
-              <w:t xml:space="preserve">, </w:t>
-            </w:r>
-            <w:r>
-              <w:t>Center for Agi</w:t>
-            </w:r>
-            <w:r>
-              <w:t>ng and Translational Research</w:t>
-            </w:r>
-          </w:p>
-          <w:p>
-            <w:pPr>
-              <w:jc w:val="left"/>
-              <w:rPr>
-                <w:b/>
-                <w:bCs/>
-              </w:rPr>
-            </w:pPr>
-            <w:r>
-              <w:t>University of Wisconsin-Milwaukee, Milwaukee, WI, USA</w:t>
-            </w:r>
-          </w:p>
-        </w:tc>
-        <w:tc>
-          <w:tcPr>
-            <w:tcW w:w="1193" w:type="dxa"/>
-          </w:tcPr>
-          <w:p>
-            <w:pPr>
-              <w:jc w:val="right"/>
-            </w:pPr>
-            <w:r>
-              <w:rPr>
-                <w:bCs/>
-              </w:rPr>
-              <w:t>2018–2020</w:t>
-            </w:r>
-          </w:p>
-        </w:tc>
-      </w:tr>
-      <w:tr>
-        <w:tc>
-          <w:tcPr>
-            <w:tcW w:w="8167" w:type="dxa"/>
-            <w:tcMar>
-              <w:top w:w="0" w:type="dxa"/>
-              <w:left w:w="108" w:type="dxa"/>
-              <w:bottom w:w="0" w:type="dxa"/>
-              <w:right w:w="108" w:type="dxa"/>
-            </w:tcMar>
-          </w:tcPr>
-          <w:p>
-            <w:pPr>
-              <w:rPr>
-                <w:sz w:val="10"/>
-                <w:szCs w:val="10"/>
-              </w:rPr>
-            </w:pPr>
-          </w:p>
-        </w:tc>
-        <w:tc>
-          <w:tcPr>
-            <w:tcW w:w="1193" w:type="dxa"/>
-          </w:tcPr>
-          <w:p>
-            <w:pPr>
-              <w:jc w:val="right"/>
-              <w:rPr>
-                <w:sz w:val="10"/>
-                <w:szCs w:val="10"/>
-              </w:rPr>
-            </w:pPr>
-          </w:p>
-        </w:tc>
-      </w:tr>
-      <w:tr>
-        <w:tc>
-          <w:tcPr>
-            <w:tcW w:w="8167" w:type="dxa"/>
-            <w:tcMar>
-              <w:top w:w="0" w:type="dxa"/>
-              <w:left w:w="108" w:type="dxa"/>
-              <w:bottom w:w="0" w:type="dxa"/>
-              <w:right w:w="108" w:type="dxa"/>
-            </w:tcMar>
-          </w:tcPr>
-          <w:p>
-            <w:pPr>
-              <w:jc w:val="left"/>
               <w:rPr>
                 <w:bCs/>
               </w:rPr>
@@ -974,26 +877,37 @@
               </w:rPr>
               <w:t xml:space="preserve"> </w:t>
             </w:r>
-            <w:r>
-              <w:t>(</w:t>
-            </w:r>
-            <w:r>
-              <w:t>recipient of the</w:t>
-            </w:r>
-            <w:r>
-              <w:t xml:space="preserve"> FSU</w:t>
-            </w:r>
-            <w:r>
+          </w:p>
+          <w:p>
+            <w:r>
+              <w:rPr>
+                <w:color w:val="7F7F7F" w:themeColor="text1" w:themeTint="80"/>
+              </w:rPr>
+              <w:t>*R</w:t>
+            </w:r>
+            <w:r>
+              <w:rPr>
+                <w:color w:val="7F7F7F" w:themeColor="text1" w:themeTint="80"/>
+              </w:rPr>
+              <w:t>ecipient of the FSU</w:t>
+            </w:r>
+            <w:r>
+              <w:rPr>
+                <w:color w:val="7F7F7F" w:themeColor="text1" w:themeTint="80"/>
+              </w:rPr>
               <w:t xml:space="preserve"> </w:t>
             </w:r>
             <w:r>
+              <w:rPr>
+                <w:color w:val="7F7F7F" w:themeColor="text1" w:themeTint="80"/>
+              </w:rPr>
               <w:t xml:space="preserve">CCI </w:t>
             </w:r>
             <w:r>
+              <w:rPr>
+                <w:color w:val="7F7F7F" w:themeColor="text1" w:themeTint="80"/>
+              </w:rPr>
               <w:t>Outstanding Dissertation Award</w:t>
-            </w:r>
-            <w:r>
-              <w:t>)</w:t>
             </w:r>
           </w:p>
         </w:tc>
@@ -1095,25 +1009,51 @@
               <w:t>A study on the development of a model for the evaluation of electronic journals in university libraries</w:t>
             </w:r>
             <w:r>
-              <w:t xml:space="preserve"> (</w:t>
-            </w:r>
-            <w:r>
-              <w:t xml:space="preserve">recipient of the PNU </w:t>
-            </w:r>
-            <w:r>
+              <w:t xml:space="preserve"> </w:t>
+            </w:r>
+          </w:p>
+          <w:p>
+            <w:r>
+              <w:rPr>
+                <w:color w:val="7F7F7F" w:themeColor="text1" w:themeTint="80"/>
+              </w:rPr>
+              <w:t>*R</w:t>
+            </w:r>
+            <w:r>
+              <w:rPr>
+                <w:color w:val="7F7F7F" w:themeColor="text1" w:themeTint="80"/>
+              </w:rPr>
+              <w:t xml:space="preserve">ecipient of the PNU </w:t>
+            </w:r>
+            <w:r>
+              <w:rPr>
+                <w:color w:val="7F7F7F" w:themeColor="text1" w:themeTint="80"/>
+              </w:rPr>
               <w:t xml:space="preserve">Best Thesis Award in </w:t>
             </w:r>
             <w:r>
+              <w:rPr>
+                <w:color w:val="7F7F7F" w:themeColor="text1" w:themeTint="80"/>
+              </w:rPr>
               <w:t>S</w:t>
             </w:r>
             <w:r>
+              <w:rPr>
+                <w:color w:val="7F7F7F" w:themeColor="text1" w:themeTint="80"/>
+              </w:rPr>
               <w:t xml:space="preserve">ocial </w:t>
             </w:r>
             <w:r>
+              <w:rPr>
+                <w:color w:val="7F7F7F" w:themeColor="text1" w:themeTint="80"/>
+              </w:rPr>
               <w:t>S</w:t>
             </w:r>
             <w:r>
-              <w:t>ciences)</w:t>
+              <w:rPr>
+                <w:color w:val="7F7F7F" w:themeColor="text1" w:themeTint="80"/>
+              </w:rPr>
+              <w:t>ciences</w:t>
             </w:r>
           </w:p>
         </w:tc>
@@ -1600,69 +1540,50 @@
               </w:rPr>
               <w:t xml:space="preserve">, Lee, H. S., Hong, B. H., &amp; Wang, S. (2025). </w:t>
             </w:r>
-            <w:r>
-              <w:rPr>
-                <w:bCs/>
-              </w:rPr>
-              <w:t xml:space="preserve">Investigating the interactions between </w:t>
-            </w:r>
-            <w:r>
-              <w:rPr>
-                <w:bCs/>
-              </w:rPr>
-              <w:lastRenderedPageBreak/>
-              <w:t>individuals with disabilities and information retrieval systems: A review of help-seeking situations, search tactics, and design recommendations</w:t>
-            </w:r>
-            <w:r>
-              <w:rPr>
-                <w:bCs/>
-              </w:rPr>
-              <w:t xml:space="preserve">. </w:t>
-            </w:r>
-            <w:r>
-              <w:rPr>
-                <w:bCs/>
-                <w:i/>
-                <w:iCs/>
-              </w:rPr>
-              <w:t>Journal of the Association for Information Science and Technology</w:t>
-            </w:r>
-            <w:r>
-              <w:rPr>
-                <w:bCs/>
-                <w:i/>
-                <w:iCs/>
-              </w:rPr>
-              <w:t xml:space="preserve">. </w:t>
-            </w:r>
             <w:hyperlink r:id="rId10" w:history="1">
               <w:r>
                 <w:rPr>
                   <w:rStyle w:val="Hyperlink"/>
                   <w:bCs/>
                 </w:rPr>
-                <w:t>https://doi.org/10.10</w:t>
+                <w:t>Investigating the interactions between individuals with disabilities and i</w:t>
               </w:r>
               <w:r>
                 <w:rPr>
                   <w:rStyle w:val="Hyperlink"/>
                   <w:bCs/>
                 </w:rPr>
-                <w:t>0</w:t>
+                <w:t>n</w:t>
               </w:r>
               <w:r>
                 <w:rPr>
                   <w:rStyle w:val="Hyperlink"/>
                   <w:bCs/>
                 </w:rPr>
-                <w:t>2/asi.24997</w:t>
+                <w:t>formation retrieval systems: A review of help-seeking situations, search tactics, and design recommendations</w:t>
               </w:r>
             </w:hyperlink>
             <w:r>
               <w:rPr>
                 <w:bCs/>
               </w:rPr>
-              <w:t xml:space="preserve"> </w:t>
+              <w:t xml:space="preserve">. </w:t>
+            </w:r>
+            <w:r>
+              <w:rPr>
+                <w:bCs/>
+                <w:i/>
+                <w:iCs/>
+              </w:rPr>
+              <w:t>Journal of the Association for Information Science and Technology</w:t>
+            </w:r>
+            <w:r>
+              <w:rPr>
+                <w:bCs/>
+                <w:i/>
+                <w:iCs/>
+              </w:rPr>
+              <w:t xml:space="preserve">. </w:t>
             </w:r>
           </w:p>
         </w:tc>
@@ -1742,6 +1663,7 @@
               <w:rPr>
                 <w:bCs/>
               </w:rPr>
+              <w:lastRenderedPageBreak/>
               <w:t>[J</w:t>
             </w:r>
             <w:r>
@@ -4271,7 +4193,6 @@
               <w:rPr>
                 <w:bCs/>
               </w:rPr>
-              <w:lastRenderedPageBreak/>
               <w:t>[J</w:t>
             </w:r>
             <w:r>
@@ -6839,7 +6760,15 @@
                 <w:i/>
                 <w:iCs/>
               </w:rPr>
-              <w:t>Proceedings of the Association for Information Science &amp; Technology, 56</w:t>
+              <w:t xml:space="preserve">Proceedings of the Association for Information Science &amp; Technology, </w:t>
+            </w:r>
+            <w:r>
+              <w:rPr>
+                <w:i/>
+                <w:iCs/>
+              </w:rPr>
+              <w:lastRenderedPageBreak/>
+              <w:t>56</w:t>
             </w:r>
             <w:r>
               <w:t xml:space="preserve">(1), 790–791. </w:t>
@@ -9285,6 +9214,7 @@
               <w:rPr>
                 <w:bCs/>
               </w:rPr>
+              <w:lastRenderedPageBreak/>
               <w:t>[P1</w:t>
             </w:r>
             <w:r>
@@ -11301,7 +11231,6 @@
               <w:jc w:val="left"/>
             </w:pPr>
             <w:r>
-              <w:lastRenderedPageBreak/>
               <w:t xml:space="preserve">Joint Seminar of Department of Library and Information Science </w:t>
             </w:r>
             <w:r>
@@ -11450,6 +11379,7 @@
               <w:t xml:space="preserve"> University of Wisconsin-</w:t>
             </w:r>
             <w:r>
+              <w:lastRenderedPageBreak/>
               <w:t>Milwaukee,</w:t>
             </w:r>
             <w:r>
@@ -11475,6 +11405,7 @@
               <w:rPr>
                 <w:iCs/>
               </w:rPr>
+              <w:lastRenderedPageBreak/>
               <w:t>Nov</w:t>
             </w:r>
             <w:r>
@@ -13184,7 +13115,6 @@
               <w:rPr>
                 <w:bCs/>
               </w:rPr>
-              <w:lastRenderedPageBreak/>
               <w:t>Total amount</w:t>
             </w:r>
             <w:r>
@@ -13274,7 +13204,6 @@
               <w:rPr>
                 <w:color w:val="000000" w:themeColor="text1"/>
               </w:rPr>
-              <w:lastRenderedPageBreak/>
               <w:t>2023–2024</w:t>
             </w:r>
           </w:p>
@@ -13538,6 +13467,7 @@
                 <w:i/>
                 <w:iCs/>
               </w:rPr>
+              <w:lastRenderedPageBreak/>
               <w:t>Web credibility assessments in the context of social Q&amp;A sites</w:t>
             </w:r>
           </w:p>
@@ -13589,6 +13519,7 @@
               <w:rPr>
                 <w:color w:val="000000" w:themeColor="text1"/>
               </w:rPr>
+              <w:lastRenderedPageBreak/>
               <w:t>2021</w:t>
             </w:r>
           </w:p>
@@ -15228,14 +15159,7 @@
               <w:rPr>
                 <w:bCs/>
               </w:rPr>
-              <w:t xml:space="preserve">, </w:t>
-            </w:r>
-            <w:r>
-              <w:rPr>
-                <w:bCs/>
-              </w:rPr>
-              <w:lastRenderedPageBreak/>
-              <w:t>Tallahassee, FL, USA</w:t>
+              <w:t>, Tallahassee, FL, USA</w:t>
             </w:r>
           </w:p>
         </w:tc>
@@ -15254,7 +15178,6 @@
               <w:rPr>
                 <w:bCs/>
               </w:rPr>
-              <w:lastRenderedPageBreak/>
               <w:t>2012–2015</w:t>
             </w:r>
           </w:p>
@@ -15533,6 +15456,7 @@
               <w:rPr>
                 <w:b/>
               </w:rPr>
+              <w:lastRenderedPageBreak/>
               <w:t>Graduate Assistantship</w:t>
             </w:r>
             <w:r>
@@ -18325,7 +18249,6 @@
               <w:jc w:val="left"/>
             </w:pPr>
             <w:r>
-              <w:lastRenderedPageBreak/>
               <w:t xml:space="preserve">Instructor, </w:t>
             </w:r>
             <w:r>
@@ -18885,6 +18808,7 @@
               <w:jc w:val="left"/>
             </w:pPr>
             <w:r>
+              <w:lastRenderedPageBreak/>
               <w:t xml:space="preserve">Instructor, </w:t>
             </w:r>
             <w:r>
@@ -22138,7 +22062,6 @@
         <w:pStyle w:val="Heading2"/>
       </w:pPr>
       <w:r>
-        <w:lastRenderedPageBreak/>
         <w:t>Guest Lectures</w:t>
       </w:r>
     </w:p>
@@ -24210,7 +24133,6 @@
         <w:pStyle w:val="Heading2"/>
       </w:pPr>
       <w:r>
-        <w:lastRenderedPageBreak/>
         <w:t>Conference Reviewer</w:t>
       </w:r>
     </w:p>
@@ -24610,6 +24532,7 @@
             </w:pPr>
             <w:proofErr w:type="spellStart"/>
             <w:r>
+              <w:lastRenderedPageBreak/>
               <w:t>iConference</w:t>
             </w:r>
             <w:proofErr w:type="spellEnd"/>
@@ -26640,7 +26563,6 @@
               <w:jc w:val="left"/>
             </w:pPr>
             <w:r>
-              <w:lastRenderedPageBreak/>
               <w:t>Melissa Castillo,</w:t>
             </w:r>
             <w:r>
@@ -27087,6 +27009,7 @@
               </w:rPr>
             </w:pPr>
             <w:r>
+              <w:lastRenderedPageBreak/>
               <w:t>Association for Information Science and Technology (ASIS&amp;T)</w:t>
             </w:r>
           </w:p>
@@ -28024,6 +27947,14 @@
         <w:szCs w:val="21"/>
       </w:rPr>
       <w:ptab w:relativeTo="margin" w:alignment="right" w:leader="none"/>
+    </w:r>
+    <w:r>
+      <w:rPr>
+        <w:rFonts w:ascii="Futura Medium" w:hAnsi="Futura Medium" w:cs="Futura Medium"/>
+        <w:sz w:val="18"/>
+        <w:szCs w:val="21"/>
+      </w:rPr>
+      <w:t>CURRICUM VIATE</w:t>
     </w:r>
   </w:p>
 </w:hdr>
@@ -31772,11 +31703,11 @@
     <w:autoRedefine/>
     <w:uiPriority w:val="9"/>
     <w:qFormat/>
-    <w:rsid w:val="00E5721D"/>
+    <w:rsid w:val="00E616A9"/>
     <w:pPr>
       <w:keepNext/>
       <w:keepLines/>
-      <w:spacing w:before="480" w:after="120"/>
+      <w:spacing w:before="360" w:after="120"/>
       <w:jc w:val="left"/>
       <w:outlineLvl w:val="0"/>
     </w:pPr>
@@ -31797,11 +31728,11 @@
     <w:uiPriority w:val="9"/>
     <w:unhideWhenUsed/>
     <w:qFormat/>
-    <w:rsid w:val="00E5721D"/>
+    <w:rsid w:val="00E616A9"/>
     <w:pPr>
       <w:keepNext/>
       <w:keepLines/>
-      <w:spacing w:before="360" w:after="120"/>
+      <w:spacing w:before="240" w:after="120"/>
       <w:jc w:val="left"/>
       <w:outlineLvl w:val="1"/>
     </w:pPr>
@@ -31866,7 +31797,7 @@
     <w:basedOn w:val="DefaultParagraphFont"/>
     <w:link w:val="Heading1"/>
     <w:uiPriority w:val="9"/>
-    <w:rsid w:val="00E5721D"/>
+    <w:rsid w:val="00E616A9"/>
     <w:rPr>
       <w:rFonts w:ascii="Futura Medium" w:eastAsia="Malgun Gothic" w:hAnsi="Futura Medium" w:cs="Times New Roman"/>
       <w:b/>
@@ -31879,7 +31810,7 @@
     <w:basedOn w:val="DefaultParagraphFont"/>
     <w:link w:val="Heading2"/>
     <w:uiPriority w:val="9"/>
-    <w:rsid w:val="00E5721D"/>
+    <w:rsid w:val="00E616A9"/>
     <w:rPr>
       <w:rFonts w:ascii="Futura Medium" w:eastAsia="Malgun Gothic" w:hAnsi="Futura Medium" w:cs="Times New Roman"/>
       <w:b/>

</xml_diff>

<commit_message>
Deploying to gh-pages from @ wonchan-choi/wonchan-choi.github.io@c0c78df50fa65081b6588900fdc5a65c2304e668 🚀
</commit_message>
<xml_diff>
--- a/assets/pdf/Choi-CV-2025-12-24.docx
+++ b/assets/pdf/Choi-CV-2025-12-24.docx
@@ -426,103 +426,6 @@
           <w:p>
             <w:pPr>
               <w:jc w:val="left"/>
-            </w:pPr>
-            <w:r>
-              <w:rPr>
-                <w:b/>
-                <w:bCs/>
-              </w:rPr>
-              <w:t>Affiliated Scientist</w:t>
-            </w:r>
-            <w:r>
-              <w:t xml:space="preserve">, </w:t>
-            </w:r>
-            <w:r>
-              <w:t>Center for Agi</w:t>
-            </w:r>
-            <w:r>
-              <w:t>ng and Translational Research</w:t>
-            </w:r>
-          </w:p>
-          <w:p>
-            <w:pPr>
-              <w:jc w:val="left"/>
-              <w:rPr>
-                <w:b/>
-                <w:bCs/>
-              </w:rPr>
-            </w:pPr>
-            <w:r>
-              <w:t>University of Wisconsin-Milwaukee, Milwaukee, WI, USA</w:t>
-            </w:r>
-          </w:p>
-        </w:tc>
-        <w:tc>
-          <w:tcPr>
-            <w:tcW w:w="1193" w:type="dxa"/>
-          </w:tcPr>
-          <w:p>
-            <w:pPr>
-              <w:jc w:val="right"/>
-            </w:pPr>
-            <w:r>
-              <w:rPr>
-                <w:bCs/>
-              </w:rPr>
-              <w:t>2018–2020</w:t>
-            </w:r>
-          </w:p>
-        </w:tc>
-      </w:tr>
-      <w:tr>
-        <w:tc>
-          <w:tcPr>
-            <w:tcW w:w="8167" w:type="dxa"/>
-            <w:tcMar>
-              <w:top w:w="0" w:type="dxa"/>
-              <w:left w:w="108" w:type="dxa"/>
-              <w:bottom w:w="0" w:type="dxa"/>
-              <w:right w:w="108" w:type="dxa"/>
-            </w:tcMar>
-          </w:tcPr>
-          <w:p>
-            <w:pPr>
-              <w:rPr>
-                <w:sz w:val="10"/>
-                <w:szCs w:val="10"/>
-              </w:rPr>
-            </w:pPr>
-          </w:p>
-        </w:tc>
-        <w:tc>
-          <w:tcPr>
-            <w:tcW w:w="1193" w:type="dxa"/>
-          </w:tcPr>
-          <w:p>
-            <w:pPr>
-              <w:jc w:val="right"/>
-              <w:rPr>
-                <w:sz w:val="10"/>
-                <w:szCs w:val="10"/>
-              </w:rPr>
-            </w:pPr>
-          </w:p>
-        </w:tc>
-      </w:tr>
-      <w:tr>
-        <w:tc>
-          <w:tcPr>
-            <w:tcW w:w="8167" w:type="dxa"/>
-            <w:tcMar>
-              <w:top w:w="0" w:type="dxa"/>
-              <w:left w:w="108" w:type="dxa"/>
-              <w:bottom w:w="0" w:type="dxa"/>
-              <w:right w:w="108" w:type="dxa"/>
-            </w:tcMar>
-          </w:tcPr>
-          <w:p>
-            <w:pPr>
-              <w:jc w:val="left"/>
               <w:rPr>
                 <w:bCs/>
               </w:rPr>
@@ -974,26 +877,37 @@
               </w:rPr>
               <w:t xml:space="preserve"> </w:t>
             </w:r>
-            <w:r>
-              <w:t>(</w:t>
-            </w:r>
-            <w:r>
-              <w:t>recipient of the</w:t>
-            </w:r>
-            <w:r>
-              <w:t xml:space="preserve"> FSU</w:t>
-            </w:r>
-            <w:r>
+          </w:p>
+          <w:p>
+            <w:r>
+              <w:rPr>
+                <w:color w:val="7F7F7F" w:themeColor="text1" w:themeTint="80"/>
+              </w:rPr>
+              <w:t>*R</w:t>
+            </w:r>
+            <w:r>
+              <w:rPr>
+                <w:color w:val="7F7F7F" w:themeColor="text1" w:themeTint="80"/>
+              </w:rPr>
+              <w:t>ecipient of the FSU</w:t>
+            </w:r>
+            <w:r>
+              <w:rPr>
+                <w:color w:val="7F7F7F" w:themeColor="text1" w:themeTint="80"/>
+              </w:rPr>
               <w:t xml:space="preserve"> </w:t>
             </w:r>
             <w:r>
+              <w:rPr>
+                <w:color w:val="7F7F7F" w:themeColor="text1" w:themeTint="80"/>
+              </w:rPr>
               <w:t xml:space="preserve">CCI </w:t>
             </w:r>
             <w:r>
+              <w:rPr>
+                <w:color w:val="7F7F7F" w:themeColor="text1" w:themeTint="80"/>
+              </w:rPr>
               <w:t>Outstanding Dissertation Award</w:t>
-            </w:r>
-            <w:r>
-              <w:t>)</w:t>
             </w:r>
           </w:p>
         </w:tc>
@@ -1095,25 +1009,51 @@
               <w:t>A study on the development of a model for the evaluation of electronic journals in university libraries</w:t>
             </w:r>
             <w:r>
-              <w:t xml:space="preserve"> (</w:t>
-            </w:r>
-            <w:r>
-              <w:t xml:space="preserve">recipient of the PNU </w:t>
-            </w:r>
-            <w:r>
+              <w:t xml:space="preserve"> </w:t>
+            </w:r>
+          </w:p>
+          <w:p>
+            <w:r>
+              <w:rPr>
+                <w:color w:val="7F7F7F" w:themeColor="text1" w:themeTint="80"/>
+              </w:rPr>
+              <w:t>*R</w:t>
+            </w:r>
+            <w:r>
+              <w:rPr>
+                <w:color w:val="7F7F7F" w:themeColor="text1" w:themeTint="80"/>
+              </w:rPr>
+              <w:t xml:space="preserve">ecipient of the PNU </w:t>
+            </w:r>
+            <w:r>
+              <w:rPr>
+                <w:color w:val="7F7F7F" w:themeColor="text1" w:themeTint="80"/>
+              </w:rPr>
               <w:t xml:space="preserve">Best Thesis Award in </w:t>
             </w:r>
             <w:r>
+              <w:rPr>
+                <w:color w:val="7F7F7F" w:themeColor="text1" w:themeTint="80"/>
+              </w:rPr>
               <w:t>S</w:t>
             </w:r>
             <w:r>
+              <w:rPr>
+                <w:color w:val="7F7F7F" w:themeColor="text1" w:themeTint="80"/>
+              </w:rPr>
               <w:t xml:space="preserve">ocial </w:t>
             </w:r>
             <w:r>
+              <w:rPr>
+                <w:color w:val="7F7F7F" w:themeColor="text1" w:themeTint="80"/>
+              </w:rPr>
               <w:t>S</w:t>
             </w:r>
             <w:r>
-              <w:t>ciences)</w:t>
+              <w:rPr>
+                <w:color w:val="7F7F7F" w:themeColor="text1" w:themeTint="80"/>
+              </w:rPr>
+              <w:t>ciences</w:t>
             </w:r>
           </w:p>
         </w:tc>
@@ -1600,69 +1540,50 @@
               </w:rPr>
               <w:t xml:space="preserve">, Lee, H. S., Hong, B. H., &amp; Wang, S. (2025). </w:t>
             </w:r>
-            <w:r>
-              <w:rPr>
-                <w:bCs/>
-              </w:rPr>
-              <w:t xml:space="preserve">Investigating the interactions between </w:t>
-            </w:r>
-            <w:r>
-              <w:rPr>
-                <w:bCs/>
-              </w:rPr>
-              <w:lastRenderedPageBreak/>
-              <w:t>individuals with disabilities and information retrieval systems: A review of help-seeking situations, search tactics, and design recommendations</w:t>
-            </w:r>
-            <w:r>
-              <w:rPr>
-                <w:bCs/>
-              </w:rPr>
-              <w:t xml:space="preserve">. </w:t>
-            </w:r>
-            <w:r>
-              <w:rPr>
-                <w:bCs/>
-                <w:i/>
-                <w:iCs/>
-              </w:rPr>
-              <w:t>Journal of the Association for Information Science and Technology</w:t>
-            </w:r>
-            <w:r>
-              <w:rPr>
-                <w:bCs/>
-                <w:i/>
-                <w:iCs/>
-              </w:rPr>
-              <w:t xml:space="preserve">. </w:t>
-            </w:r>
             <w:hyperlink r:id="rId10" w:history="1">
               <w:r>
                 <w:rPr>
                   <w:rStyle w:val="Hyperlink"/>
                   <w:bCs/>
                 </w:rPr>
-                <w:t>https://doi.org/10.10</w:t>
+                <w:t>Investigating the interactions between individuals with disabilities and i</w:t>
               </w:r>
               <w:r>
                 <w:rPr>
                   <w:rStyle w:val="Hyperlink"/>
                   <w:bCs/>
                 </w:rPr>
-                <w:t>0</w:t>
+                <w:t>n</w:t>
               </w:r>
               <w:r>
                 <w:rPr>
                   <w:rStyle w:val="Hyperlink"/>
                   <w:bCs/>
                 </w:rPr>
-                <w:t>2/asi.24997</w:t>
+                <w:t>formation retrieval systems: A review of help-seeking situations, search tactics, and design recommendations</w:t>
               </w:r>
             </w:hyperlink>
             <w:r>
               <w:rPr>
                 <w:bCs/>
               </w:rPr>
-              <w:t xml:space="preserve"> </w:t>
+              <w:t xml:space="preserve">. </w:t>
+            </w:r>
+            <w:r>
+              <w:rPr>
+                <w:bCs/>
+                <w:i/>
+                <w:iCs/>
+              </w:rPr>
+              <w:t>Journal of the Association for Information Science and Technology</w:t>
+            </w:r>
+            <w:r>
+              <w:rPr>
+                <w:bCs/>
+                <w:i/>
+                <w:iCs/>
+              </w:rPr>
+              <w:t xml:space="preserve">. </w:t>
             </w:r>
           </w:p>
         </w:tc>
@@ -1742,6 +1663,7 @@
               <w:rPr>
                 <w:bCs/>
               </w:rPr>
+              <w:lastRenderedPageBreak/>
               <w:t>[J</w:t>
             </w:r>
             <w:r>
@@ -4271,7 +4193,6 @@
               <w:rPr>
                 <w:bCs/>
               </w:rPr>
-              <w:lastRenderedPageBreak/>
               <w:t>[J</w:t>
             </w:r>
             <w:r>
@@ -6839,7 +6760,15 @@
                 <w:i/>
                 <w:iCs/>
               </w:rPr>
-              <w:t>Proceedings of the Association for Information Science &amp; Technology, 56</w:t>
+              <w:t xml:space="preserve">Proceedings of the Association for Information Science &amp; Technology, </w:t>
+            </w:r>
+            <w:r>
+              <w:rPr>
+                <w:i/>
+                <w:iCs/>
+              </w:rPr>
+              <w:lastRenderedPageBreak/>
+              <w:t>56</w:t>
             </w:r>
             <w:r>
               <w:t xml:space="preserve">(1), 790–791. </w:t>
@@ -9285,6 +9214,7 @@
               <w:rPr>
                 <w:bCs/>
               </w:rPr>
+              <w:lastRenderedPageBreak/>
               <w:t>[P1</w:t>
             </w:r>
             <w:r>
@@ -11301,7 +11231,6 @@
               <w:jc w:val="left"/>
             </w:pPr>
             <w:r>
-              <w:lastRenderedPageBreak/>
               <w:t xml:space="preserve">Joint Seminar of Department of Library and Information Science </w:t>
             </w:r>
             <w:r>
@@ -11450,6 +11379,7 @@
               <w:t xml:space="preserve"> University of Wisconsin-</w:t>
             </w:r>
             <w:r>
+              <w:lastRenderedPageBreak/>
               <w:t>Milwaukee,</w:t>
             </w:r>
             <w:r>
@@ -11475,6 +11405,7 @@
               <w:rPr>
                 <w:iCs/>
               </w:rPr>
+              <w:lastRenderedPageBreak/>
               <w:t>Nov</w:t>
             </w:r>
             <w:r>
@@ -13184,7 +13115,6 @@
               <w:rPr>
                 <w:bCs/>
               </w:rPr>
-              <w:lastRenderedPageBreak/>
               <w:t>Total amount</w:t>
             </w:r>
             <w:r>
@@ -13274,7 +13204,6 @@
               <w:rPr>
                 <w:color w:val="000000" w:themeColor="text1"/>
               </w:rPr>
-              <w:lastRenderedPageBreak/>
               <w:t>2023–2024</w:t>
             </w:r>
           </w:p>
@@ -13538,6 +13467,7 @@
                 <w:i/>
                 <w:iCs/>
               </w:rPr>
+              <w:lastRenderedPageBreak/>
               <w:t>Web credibility assessments in the context of social Q&amp;A sites</w:t>
             </w:r>
           </w:p>
@@ -13589,6 +13519,7 @@
               <w:rPr>
                 <w:color w:val="000000" w:themeColor="text1"/>
               </w:rPr>
+              <w:lastRenderedPageBreak/>
               <w:t>2021</w:t>
             </w:r>
           </w:p>
@@ -15228,14 +15159,7 @@
               <w:rPr>
                 <w:bCs/>
               </w:rPr>
-              <w:t xml:space="preserve">, </w:t>
-            </w:r>
-            <w:r>
-              <w:rPr>
-                <w:bCs/>
-              </w:rPr>
-              <w:lastRenderedPageBreak/>
-              <w:t>Tallahassee, FL, USA</w:t>
+              <w:t>, Tallahassee, FL, USA</w:t>
             </w:r>
           </w:p>
         </w:tc>
@@ -15254,7 +15178,6 @@
               <w:rPr>
                 <w:bCs/>
               </w:rPr>
-              <w:lastRenderedPageBreak/>
               <w:t>2012–2015</w:t>
             </w:r>
           </w:p>
@@ -15533,6 +15456,7 @@
               <w:rPr>
                 <w:b/>
               </w:rPr>
+              <w:lastRenderedPageBreak/>
               <w:t>Graduate Assistantship</w:t>
             </w:r>
             <w:r>
@@ -18325,7 +18249,6 @@
               <w:jc w:val="left"/>
             </w:pPr>
             <w:r>
-              <w:lastRenderedPageBreak/>
               <w:t xml:space="preserve">Instructor, </w:t>
             </w:r>
             <w:r>
@@ -18885,6 +18808,7 @@
               <w:jc w:val="left"/>
             </w:pPr>
             <w:r>
+              <w:lastRenderedPageBreak/>
               <w:t xml:space="preserve">Instructor, </w:t>
             </w:r>
             <w:r>
@@ -22138,7 +22062,6 @@
         <w:pStyle w:val="Heading2"/>
       </w:pPr>
       <w:r>
-        <w:lastRenderedPageBreak/>
         <w:t>Guest Lectures</w:t>
       </w:r>
     </w:p>
@@ -24210,7 +24133,6 @@
         <w:pStyle w:val="Heading2"/>
       </w:pPr>
       <w:r>
-        <w:lastRenderedPageBreak/>
         <w:t>Conference Reviewer</w:t>
       </w:r>
     </w:p>
@@ -24610,6 +24532,7 @@
             </w:pPr>
             <w:proofErr w:type="spellStart"/>
             <w:r>
+              <w:lastRenderedPageBreak/>
               <w:t>iConference</w:t>
             </w:r>
             <w:proofErr w:type="spellEnd"/>
@@ -26640,7 +26563,6 @@
               <w:jc w:val="left"/>
             </w:pPr>
             <w:r>
-              <w:lastRenderedPageBreak/>
               <w:t>Melissa Castillo,</w:t>
             </w:r>
             <w:r>
@@ -27087,6 +27009,7 @@
               </w:rPr>
             </w:pPr>
             <w:r>
+              <w:lastRenderedPageBreak/>
               <w:t>Association for Information Science and Technology (ASIS&amp;T)</w:t>
             </w:r>
           </w:p>
@@ -28024,6 +27947,14 @@
         <w:szCs w:val="21"/>
       </w:rPr>
       <w:ptab w:relativeTo="margin" w:alignment="right" w:leader="none"/>
+    </w:r>
+    <w:r>
+      <w:rPr>
+        <w:rFonts w:ascii="Futura Medium" w:hAnsi="Futura Medium" w:cs="Futura Medium"/>
+        <w:sz w:val="18"/>
+        <w:szCs w:val="21"/>
+      </w:rPr>
+      <w:t>CURRICUM VIATE</w:t>
     </w:r>
   </w:p>
 </w:hdr>
@@ -31772,11 +31703,11 @@
     <w:autoRedefine/>
     <w:uiPriority w:val="9"/>
     <w:qFormat/>
-    <w:rsid w:val="00E5721D"/>
+    <w:rsid w:val="00E616A9"/>
     <w:pPr>
       <w:keepNext/>
       <w:keepLines/>
-      <w:spacing w:before="480" w:after="120"/>
+      <w:spacing w:before="360" w:after="120"/>
       <w:jc w:val="left"/>
       <w:outlineLvl w:val="0"/>
     </w:pPr>
@@ -31797,11 +31728,11 @@
     <w:uiPriority w:val="9"/>
     <w:unhideWhenUsed/>
     <w:qFormat/>
-    <w:rsid w:val="00E5721D"/>
+    <w:rsid w:val="00E616A9"/>
     <w:pPr>
       <w:keepNext/>
       <w:keepLines/>
-      <w:spacing w:before="360" w:after="120"/>
+      <w:spacing w:before="240" w:after="120"/>
       <w:jc w:val="left"/>
       <w:outlineLvl w:val="1"/>
     </w:pPr>
@@ -31866,7 +31797,7 @@
     <w:basedOn w:val="DefaultParagraphFont"/>
     <w:link w:val="Heading1"/>
     <w:uiPriority w:val="9"/>
-    <w:rsid w:val="00E5721D"/>
+    <w:rsid w:val="00E616A9"/>
     <w:rPr>
       <w:rFonts w:ascii="Futura Medium" w:eastAsia="Malgun Gothic" w:hAnsi="Futura Medium" w:cs="Times New Roman"/>
       <w:b/>
@@ -31879,7 +31810,7 @@
     <w:basedOn w:val="DefaultParagraphFont"/>
     <w:link w:val="Heading2"/>
     <w:uiPriority w:val="9"/>
-    <w:rsid w:val="00E5721D"/>
+    <w:rsid w:val="00E616A9"/>
     <w:rPr>
       <w:rFonts w:ascii="Futura Medium" w:eastAsia="Malgun Gothic" w:hAnsi="Futura Medium" w:cs="Times New Roman"/>
       <w:b/>

</xml_diff>